<commit_message>
updating the level 1 dfd description
</commit_message>
<xml_diff>
--- a/DFD Level 1 Description.docx
+++ b/DFD Level 1 Description.docx
@@ -5,7 +5,6 @@
     <w:p>
       <w:pPr>
         <w:spacing w:before="100" w:beforeAutospacing="1" w:after="100" w:afterAutospacing="1" w:line="240" w:lineRule="auto"/>
-        <w:ind w:left="720" w:firstLine="720"/>
         <w:outlineLvl w:val="0"/>
         <w:rPr>
           <w:rFonts w:ascii="Times New Roman" w:eastAsia="Times New Roman" w:hAnsi="Times New Roman" w:cs="Times New Roman"/>
@@ -35,6 +34,7 @@
     <w:p>
       <w:pPr>
         <w:spacing w:before="100" w:beforeAutospacing="1" w:after="100" w:afterAutospacing="1" w:line="240" w:lineRule="auto"/>
+        <w:ind w:firstLine="720"/>
         <w:outlineLvl w:val="0"/>
         <w:rPr>
           <w:rFonts w:ascii="Times New Roman" w:eastAsia="Times New Roman" w:hAnsi="Times New Roman" w:cs="Times New Roman"/>
@@ -76,47 +76,7 @@
           <w:szCs w:val="24"/>
           <w:lang w:bidi="hi-IN"/>
         </w:rPr>
-        <w:t xml:space="preserve">The Level 1 Data Flow Diagram provides a </w:t>
-      </w:r>
-      <w:r>
-        <w:rPr>
-          <w:rFonts w:ascii="Times New Roman" w:eastAsia="Times New Roman" w:hAnsi="Times New Roman" w:cs="Times New Roman"/>
-          <w:b/>
-          <w:bCs/>
-          <w:sz w:val="24"/>
-          <w:szCs w:val="24"/>
-          <w:lang w:bidi="hi-IN"/>
-        </w:rPr>
-        <w:t>detailed decomposition</w:t>
-      </w:r>
-      <w:r>
-        <w:rPr>
-          <w:rFonts w:ascii="Times New Roman" w:eastAsia="Times New Roman" w:hAnsi="Times New Roman" w:cs="Times New Roman"/>
-          <w:sz w:val="24"/>
-          <w:szCs w:val="24"/>
-          <w:lang w:bidi="hi-IN"/>
-        </w:rPr>
-        <w:t xml:space="preserve"> of the Log-Driven Incident Response System by breaking the single process shown in Level 0 into multiple interacting sub-processes. This level explains </w:t>
-      </w:r>
-      <w:r>
-        <w:rPr>
-          <w:rFonts w:ascii="Times New Roman" w:eastAsia="Times New Roman" w:hAnsi="Times New Roman" w:cs="Times New Roman"/>
-          <w:b/>
-          <w:bCs/>
-          <w:sz w:val="24"/>
-          <w:szCs w:val="24"/>
-          <w:lang w:bidi="hi-IN"/>
-        </w:rPr>
-        <w:t>how logs are processed internally</w:t>
-      </w:r>
-      <w:r>
-        <w:rPr>
-          <w:rFonts w:ascii="Times New Roman" w:eastAsia="Times New Roman" w:hAnsi="Times New Roman" w:cs="Times New Roman"/>
-          <w:sz w:val="24"/>
-          <w:szCs w:val="24"/>
-          <w:lang w:bidi="hi-IN"/>
-        </w:rPr>
-        <w:t xml:space="preserve"> to detect incidents and initiate controlled responses.</w:t>
+        <w:t>The Level 1 Data Flow Diagram elaborates the internal structure of the Log-Driven Incident Response System by decomposing the single process shown in the Level 0 DFD into a sequence of logically connected sub-processes. This diagram explains how incoming application logs are transformed into actionable incidents and resolved through a combination of automated and human-assisted responses.</w:t>
       </w:r>
     </w:p>
     <w:p>
@@ -163,7 +123,7 @@
           <w:szCs w:val="36"/>
           <w:lang w:bidi="hi-IN"/>
         </w:rPr>
-        <w:t>1. Log Ingestion and Preprocessing</w:t>
+        <w:t>1. Log Ingestion</w:t>
       </w:r>
     </w:p>
     <w:p>
@@ -183,47 +143,7 @@
           <w:szCs w:val="24"/>
           <w:lang w:bidi="hi-IN"/>
         </w:rPr>
-        <w:t xml:space="preserve">The system continuously receives </w:t>
-      </w:r>
-      <w:r>
-        <w:rPr>
-          <w:rFonts w:ascii="Times New Roman" w:eastAsia="Times New Roman" w:hAnsi="Times New Roman" w:cs="Times New Roman"/>
-          <w:b/>
-          <w:bCs/>
-          <w:sz w:val="24"/>
-          <w:szCs w:val="24"/>
-          <w:lang w:bidi="hi-IN"/>
-        </w:rPr>
-        <w:t>unstructured and semi-structured application logs</w:t>
-      </w:r>
-      <w:r>
-        <w:rPr>
-          <w:rFonts w:ascii="Times New Roman" w:eastAsia="Times New Roman" w:hAnsi="Times New Roman" w:cs="Times New Roman"/>
-          <w:sz w:val="24"/>
-          <w:szCs w:val="24"/>
-          <w:lang w:bidi="hi-IN"/>
-        </w:rPr>
-        <w:t xml:space="preserve"> from multiple application services. These logs are ingested in near real time and forwarded for internal processing. This process ensures that log data from different services is reliably collected and </w:t>
-      </w:r>
-      <w:proofErr w:type="gramStart"/>
-      <w:r>
-        <w:rPr>
-          <w:rFonts w:ascii="Times New Roman" w:eastAsia="Times New Roman" w:hAnsi="Times New Roman" w:cs="Times New Roman"/>
-          <w:sz w:val="24"/>
-          <w:szCs w:val="24"/>
-          <w:lang w:bidi="hi-IN"/>
-        </w:rPr>
-        <w:t>made</w:t>
-      </w:r>
-      <w:proofErr w:type="gramEnd"/>
-      <w:r>
-        <w:rPr>
-          <w:rFonts w:ascii="Times New Roman" w:eastAsia="Times New Roman" w:hAnsi="Times New Roman" w:cs="Times New Roman"/>
-          <w:sz w:val="24"/>
-          <w:szCs w:val="24"/>
-          <w:lang w:bidi="hi-IN"/>
-        </w:rPr>
-        <w:t xml:space="preserve"> available for analysis.</w:t>
+        <w:t>The system continuously collects unstructured and semi-structured logs generated by multiple application services in near real time. This process ensures reliable and scalable intake of log data without introducing performance overhead on log-producing services.</w:t>
       </w:r>
     </w:p>
     <w:p>
@@ -245,15 +165,34 @@
           <w:szCs w:val="24"/>
           <w:lang w:bidi="hi-IN"/>
         </w:rPr>
-        <w:t>Input:</w:t>
+        <w:t>Input</w:t>
+      </w:r>
+      <w:proofErr w:type="gramStart"/>
+      <w:r>
+        <w:rPr>
+          <w:rFonts w:ascii="Times New Roman" w:eastAsia="Times New Roman" w:hAnsi="Times New Roman" w:cs="Times New Roman"/>
+          <w:b/>
+          <w:bCs/>
+          <w:sz w:val="24"/>
+          <w:szCs w:val="24"/>
+          <w:lang w:bidi="hi-IN"/>
+        </w:rPr>
+        <w:t>:</w:t>
+      </w:r>
+      <w:proofErr w:type="gramEnd"/>
+      <w:r>
+        <w:rPr>
+          <w:rFonts w:ascii="Times New Roman" w:eastAsia="Times New Roman" w:hAnsi="Times New Roman" w:cs="Times New Roman"/>
+          <w:sz w:val="24"/>
+          <w:szCs w:val="24"/>
+          <w:lang w:bidi="hi-IN"/>
+        </w:rPr>
+        <w:br/>
+        <w:t>Application Logs</w:t>
       </w:r>
     </w:p>
     <w:p>
       <w:pPr>
-        <w:numPr>
-          <w:ilvl w:val="0"/>
-          <w:numId w:val="1"/>
-        </w:numPr>
         <w:spacing w:before="100" w:beforeAutospacing="1" w:after="100" w:afterAutospacing="1" w:line="240" w:lineRule="auto"/>
         <w:rPr>
           <w:rFonts w:ascii="Times New Roman" w:eastAsia="Times New Roman" w:hAnsi="Times New Roman" w:cs="Times New Roman"/>
@@ -265,57 +204,36 @@
       <w:r>
         <w:rPr>
           <w:rFonts w:ascii="Times New Roman" w:eastAsia="Times New Roman" w:hAnsi="Times New Roman" w:cs="Times New Roman"/>
-          <w:sz w:val="24"/>
-          <w:szCs w:val="24"/>
-          <w:lang w:bidi="hi-IN"/>
-        </w:rPr>
-        <w:t>Application Logs</w:t>
-      </w:r>
-    </w:p>
-    <w:p>
-      <w:pPr>
-        <w:spacing w:before="100" w:beforeAutospacing="1" w:after="100" w:afterAutospacing="1" w:line="240" w:lineRule="auto"/>
-        <w:rPr>
-          <w:rFonts w:ascii="Times New Roman" w:eastAsia="Times New Roman" w:hAnsi="Times New Roman" w:cs="Times New Roman"/>
-          <w:sz w:val="24"/>
-          <w:szCs w:val="24"/>
-          <w:lang w:bidi="hi-IN"/>
-        </w:rPr>
-      </w:pPr>
-      <w:r>
-        <w:rPr>
-          <w:rFonts w:ascii="Times New Roman" w:eastAsia="Times New Roman" w:hAnsi="Times New Roman" w:cs="Times New Roman"/>
-          <w:b/>
-          <w:bCs/>
-          <w:sz w:val="24"/>
-          <w:szCs w:val="24"/>
-          <w:lang w:bidi="hi-IN"/>
-        </w:rPr>
-        <w:t>Output:</w:t>
-      </w:r>
-    </w:p>
-    <w:p>
-      <w:pPr>
-        <w:numPr>
-          <w:ilvl w:val="0"/>
-          <w:numId w:val="2"/>
-        </w:numPr>
-        <w:spacing w:before="100" w:beforeAutospacing="1" w:after="100" w:afterAutospacing="1" w:line="240" w:lineRule="auto"/>
-        <w:rPr>
-          <w:rFonts w:ascii="Times New Roman" w:eastAsia="Times New Roman" w:hAnsi="Times New Roman" w:cs="Times New Roman"/>
-          <w:sz w:val="24"/>
-          <w:szCs w:val="24"/>
-          <w:lang w:bidi="hi-IN"/>
-        </w:rPr>
-      </w:pPr>
-      <w:r>
-        <w:rPr>
-          <w:rFonts w:ascii="Times New Roman" w:eastAsia="Times New Roman" w:hAnsi="Times New Roman" w:cs="Times New Roman"/>
-          <w:sz w:val="24"/>
-          <w:szCs w:val="24"/>
-          <w:lang w:bidi="hi-IN"/>
-        </w:rPr>
-        <w:t>Raw Log Stream</w:t>
+          <w:b/>
+          <w:bCs/>
+          <w:sz w:val="24"/>
+          <w:szCs w:val="24"/>
+          <w:lang w:bidi="hi-IN"/>
+        </w:rPr>
+        <w:t>Output</w:t>
+      </w:r>
+      <w:proofErr w:type="gramStart"/>
+      <w:r>
+        <w:rPr>
+          <w:rFonts w:ascii="Times New Roman" w:eastAsia="Times New Roman" w:hAnsi="Times New Roman" w:cs="Times New Roman"/>
+          <w:b/>
+          <w:bCs/>
+          <w:sz w:val="24"/>
+          <w:szCs w:val="24"/>
+          <w:lang w:bidi="hi-IN"/>
+        </w:rPr>
+        <w:t>:</w:t>
+      </w:r>
+      <w:proofErr w:type="gramEnd"/>
+      <w:r>
+        <w:rPr>
+          <w:rFonts w:ascii="Times New Roman" w:eastAsia="Times New Roman" w:hAnsi="Times New Roman" w:cs="Times New Roman"/>
+          <w:sz w:val="24"/>
+          <w:szCs w:val="24"/>
+          <w:lang w:bidi="hi-IN"/>
+        </w:rPr>
+        <w:br/>
+        <w:t>Ingested Log Stream</w:t>
       </w:r>
     </w:p>
     <w:p>
@@ -362,7 +280,7 @@
           <w:szCs w:val="36"/>
           <w:lang w:bidi="hi-IN"/>
         </w:rPr>
-        <w:t>2. Log Normalization and Parsing</w:t>
+        <w:t>2. Log Normalization and Attribute Extraction</w:t>
       </w:r>
     </w:p>
     <w:p>
@@ -382,27 +300,7 @@
           <w:szCs w:val="24"/>
           <w:lang w:bidi="hi-IN"/>
         </w:rPr>
-        <w:t xml:space="preserve">The ingested logs are normalized into a </w:t>
-      </w:r>
-      <w:r>
-        <w:rPr>
-          <w:rFonts w:ascii="Times New Roman" w:eastAsia="Times New Roman" w:hAnsi="Times New Roman" w:cs="Times New Roman"/>
-          <w:b/>
-          <w:bCs/>
-          <w:sz w:val="24"/>
-          <w:szCs w:val="24"/>
-          <w:lang w:bidi="hi-IN"/>
-        </w:rPr>
-        <w:t>common internal format</w:t>
-      </w:r>
-      <w:r>
-        <w:rPr>
-          <w:rFonts w:ascii="Times New Roman" w:eastAsia="Times New Roman" w:hAnsi="Times New Roman" w:cs="Times New Roman"/>
-          <w:sz w:val="24"/>
-          <w:szCs w:val="24"/>
-          <w:lang w:bidi="hi-IN"/>
-        </w:rPr>
-        <w:t xml:space="preserve"> to enable uniform analysis across services. Key attributes such as service name, timestamp, severity level, and error type are extracted during this stage. The structured logs are then passed to the detection engine.</w:t>
+        <w:t>The ingested logs are converted into a standardized internal representation to enable consistent analysis across heterogeneous services. During this stage, essential attributes such as service identifier, timestamp, severity level, and error type are extracted and validated. Normalized logs are then forwarded for analytical processing.</w:t>
       </w:r>
     </w:p>
     <w:p>
@@ -424,15 +322,34 @@
           <w:szCs w:val="24"/>
           <w:lang w:bidi="hi-IN"/>
         </w:rPr>
-        <w:t>Input:</w:t>
+        <w:t>Input</w:t>
+      </w:r>
+      <w:proofErr w:type="gramStart"/>
+      <w:r>
+        <w:rPr>
+          <w:rFonts w:ascii="Times New Roman" w:eastAsia="Times New Roman" w:hAnsi="Times New Roman" w:cs="Times New Roman"/>
+          <w:b/>
+          <w:bCs/>
+          <w:sz w:val="24"/>
+          <w:szCs w:val="24"/>
+          <w:lang w:bidi="hi-IN"/>
+        </w:rPr>
+        <w:t>:</w:t>
+      </w:r>
+      <w:proofErr w:type="gramEnd"/>
+      <w:r>
+        <w:rPr>
+          <w:rFonts w:ascii="Times New Roman" w:eastAsia="Times New Roman" w:hAnsi="Times New Roman" w:cs="Times New Roman"/>
+          <w:sz w:val="24"/>
+          <w:szCs w:val="24"/>
+          <w:lang w:bidi="hi-IN"/>
+        </w:rPr>
+        <w:br/>
+        <w:t>Ingested Log Stream</w:t>
       </w:r>
     </w:p>
     <w:p>
       <w:pPr>
-        <w:numPr>
-          <w:ilvl w:val="0"/>
-          <w:numId w:val="3"/>
-        </w:numPr>
         <w:spacing w:before="100" w:beforeAutospacing="1" w:after="100" w:afterAutospacing="1" w:line="240" w:lineRule="auto"/>
         <w:rPr>
           <w:rFonts w:ascii="Times New Roman" w:eastAsia="Times New Roman" w:hAnsi="Times New Roman" w:cs="Times New Roman"/>
@@ -444,56 +361,35 @@
       <w:r>
         <w:rPr>
           <w:rFonts w:ascii="Times New Roman" w:eastAsia="Times New Roman" w:hAnsi="Times New Roman" w:cs="Times New Roman"/>
-          <w:sz w:val="24"/>
-          <w:szCs w:val="24"/>
-          <w:lang w:bidi="hi-IN"/>
-        </w:rPr>
-        <w:t>Raw Log Stream</w:t>
-      </w:r>
-    </w:p>
-    <w:p>
-      <w:pPr>
-        <w:spacing w:before="100" w:beforeAutospacing="1" w:after="100" w:afterAutospacing="1" w:line="240" w:lineRule="auto"/>
-        <w:rPr>
-          <w:rFonts w:ascii="Times New Roman" w:eastAsia="Times New Roman" w:hAnsi="Times New Roman" w:cs="Times New Roman"/>
-          <w:sz w:val="24"/>
-          <w:szCs w:val="24"/>
-          <w:lang w:bidi="hi-IN"/>
-        </w:rPr>
-      </w:pPr>
-      <w:r>
-        <w:rPr>
-          <w:rFonts w:ascii="Times New Roman" w:eastAsia="Times New Roman" w:hAnsi="Times New Roman" w:cs="Times New Roman"/>
-          <w:b/>
-          <w:bCs/>
-          <w:sz w:val="24"/>
-          <w:szCs w:val="24"/>
-          <w:lang w:bidi="hi-IN"/>
-        </w:rPr>
-        <w:t>Output:</w:t>
-      </w:r>
-    </w:p>
-    <w:p>
-      <w:pPr>
-        <w:numPr>
-          <w:ilvl w:val="0"/>
-          <w:numId w:val="4"/>
-        </w:numPr>
-        <w:spacing w:before="100" w:beforeAutospacing="1" w:after="100" w:afterAutospacing="1" w:line="240" w:lineRule="auto"/>
-        <w:rPr>
-          <w:rFonts w:ascii="Times New Roman" w:eastAsia="Times New Roman" w:hAnsi="Times New Roman" w:cs="Times New Roman"/>
-          <w:sz w:val="24"/>
-          <w:szCs w:val="24"/>
-          <w:lang w:bidi="hi-IN"/>
-        </w:rPr>
-      </w:pPr>
-      <w:r>
-        <w:rPr>
-          <w:rFonts w:ascii="Times New Roman" w:eastAsia="Times New Roman" w:hAnsi="Times New Roman" w:cs="Times New Roman"/>
-          <w:sz w:val="24"/>
-          <w:szCs w:val="24"/>
-          <w:lang w:bidi="hi-IN"/>
-        </w:rPr>
+          <w:b/>
+          <w:bCs/>
+          <w:sz w:val="24"/>
+          <w:szCs w:val="24"/>
+          <w:lang w:bidi="hi-IN"/>
+        </w:rPr>
+        <w:t>Output</w:t>
+      </w:r>
+      <w:proofErr w:type="gramStart"/>
+      <w:r>
+        <w:rPr>
+          <w:rFonts w:ascii="Times New Roman" w:eastAsia="Times New Roman" w:hAnsi="Times New Roman" w:cs="Times New Roman"/>
+          <w:b/>
+          <w:bCs/>
+          <w:sz w:val="24"/>
+          <w:szCs w:val="24"/>
+          <w:lang w:bidi="hi-IN"/>
+        </w:rPr>
+        <w:t>:</w:t>
+      </w:r>
+      <w:proofErr w:type="gramEnd"/>
+      <w:r>
+        <w:rPr>
+          <w:rFonts w:ascii="Times New Roman" w:eastAsia="Times New Roman" w:hAnsi="Times New Roman" w:cs="Times New Roman"/>
+          <w:sz w:val="24"/>
+          <w:szCs w:val="24"/>
+          <w:lang w:bidi="hi-IN"/>
+        </w:rPr>
+        <w:br/>
         <w:t>Structured Log Events</w:t>
       </w:r>
     </w:p>
@@ -541,8 +437,7 @@
           <w:szCs w:val="36"/>
           <w:lang w:bidi="hi-IN"/>
         </w:rPr>
-        <w:lastRenderedPageBreak/>
-        <w:t>3. Failure Detection and Anomaly Analysis</w:t>
+        <w:t>3. Failure Detection and Behavioral Analysis</w:t>
       </w:r>
     </w:p>
     <w:p>
@@ -562,47 +457,8 @@
           <w:szCs w:val="24"/>
           <w:lang w:bidi="hi-IN"/>
         </w:rPr>
-        <w:t xml:space="preserve">The structured log events are analyzed using </w:t>
-      </w:r>
-      <w:r>
-        <w:rPr>
-          <w:rFonts w:ascii="Times New Roman" w:eastAsia="Times New Roman" w:hAnsi="Times New Roman" w:cs="Times New Roman"/>
-          <w:b/>
-          <w:bCs/>
-          <w:sz w:val="24"/>
-          <w:szCs w:val="24"/>
-          <w:lang w:bidi="hi-IN"/>
-        </w:rPr>
-        <w:t>rule-based detection</w:t>
-      </w:r>
-      <w:r>
-        <w:rPr>
-          <w:rFonts w:ascii="Times New Roman" w:eastAsia="Times New Roman" w:hAnsi="Times New Roman" w:cs="Times New Roman"/>
-          <w:sz w:val="24"/>
-          <w:szCs w:val="24"/>
-          <w:lang w:bidi="hi-IN"/>
-        </w:rPr>
-        <w:t xml:space="preserve"> and </w:t>
-      </w:r>
-      <w:r>
-        <w:rPr>
-          <w:rFonts w:ascii="Times New Roman" w:eastAsia="Times New Roman" w:hAnsi="Times New Roman" w:cs="Times New Roman"/>
-          <w:b/>
-          <w:bCs/>
-          <w:sz w:val="24"/>
-          <w:szCs w:val="24"/>
-          <w:lang w:bidi="hi-IN"/>
-        </w:rPr>
-        <w:t>anomaly-based techniques</w:t>
-      </w:r>
-      <w:r>
-        <w:rPr>
-          <w:rFonts w:ascii="Times New Roman" w:eastAsia="Times New Roman" w:hAnsi="Times New Roman" w:cs="Times New Roman"/>
-          <w:sz w:val="24"/>
-          <w:szCs w:val="24"/>
-          <w:lang w:bidi="hi-IN"/>
-        </w:rPr>
-        <w:t xml:space="preserve"> to identify failures and abnormal behavior. This process detects potential issues within individual services and generates detected events for further analysis.</w:t>
+        <w:lastRenderedPageBreak/>
+        <w:t>Structured log events are analyzed using a combination of predefined detection rules and anomaly-based techniques. This process identifies abnormal patterns and service failures by evaluating deviations from expected system behavior and known failure signatures.</w:t>
       </w:r>
     </w:p>
     <w:p>
@@ -624,15 +480,34 @@
           <w:szCs w:val="24"/>
           <w:lang w:bidi="hi-IN"/>
         </w:rPr>
-        <w:t>Input:</w:t>
+        <w:t>Input</w:t>
+      </w:r>
+      <w:proofErr w:type="gramStart"/>
+      <w:r>
+        <w:rPr>
+          <w:rFonts w:ascii="Times New Roman" w:eastAsia="Times New Roman" w:hAnsi="Times New Roman" w:cs="Times New Roman"/>
+          <w:b/>
+          <w:bCs/>
+          <w:sz w:val="24"/>
+          <w:szCs w:val="24"/>
+          <w:lang w:bidi="hi-IN"/>
+        </w:rPr>
+        <w:t>:</w:t>
+      </w:r>
+      <w:proofErr w:type="gramEnd"/>
+      <w:r>
+        <w:rPr>
+          <w:rFonts w:ascii="Times New Roman" w:eastAsia="Times New Roman" w:hAnsi="Times New Roman" w:cs="Times New Roman"/>
+          <w:sz w:val="24"/>
+          <w:szCs w:val="24"/>
+          <w:lang w:bidi="hi-IN"/>
+        </w:rPr>
+        <w:br/>
+        <w:t>Structured Log Events</w:t>
       </w:r>
     </w:p>
     <w:p>
       <w:pPr>
-        <w:numPr>
-          <w:ilvl w:val="0"/>
-          <w:numId w:val="5"/>
-        </w:numPr>
         <w:spacing w:before="100" w:beforeAutospacing="1" w:after="100" w:afterAutospacing="1" w:line="240" w:lineRule="auto"/>
         <w:rPr>
           <w:rFonts w:ascii="Times New Roman" w:eastAsia="Times New Roman" w:hAnsi="Times New Roman" w:cs="Times New Roman"/>
@@ -644,56 +519,35 @@
       <w:r>
         <w:rPr>
           <w:rFonts w:ascii="Times New Roman" w:eastAsia="Times New Roman" w:hAnsi="Times New Roman" w:cs="Times New Roman"/>
-          <w:sz w:val="24"/>
-          <w:szCs w:val="24"/>
-          <w:lang w:bidi="hi-IN"/>
-        </w:rPr>
-        <w:t>Structured Log Events</w:t>
-      </w:r>
-    </w:p>
-    <w:p>
-      <w:pPr>
-        <w:spacing w:before="100" w:beforeAutospacing="1" w:after="100" w:afterAutospacing="1" w:line="240" w:lineRule="auto"/>
-        <w:rPr>
-          <w:rFonts w:ascii="Times New Roman" w:eastAsia="Times New Roman" w:hAnsi="Times New Roman" w:cs="Times New Roman"/>
-          <w:sz w:val="24"/>
-          <w:szCs w:val="24"/>
-          <w:lang w:bidi="hi-IN"/>
-        </w:rPr>
-      </w:pPr>
-      <w:r>
-        <w:rPr>
-          <w:rFonts w:ascii="Times New Roman" w:eastAsia="Times New Roman" w:hAnsi="Times New Roman" w:cs="Times New Roman"/>
-          <w:b/>
-          <w:bCs/>
-          <w:sz w:val="24"/>
-          <w:szCs w:val="24"/>
-          <w:lang w:bidi="hi-IN"/>
-        </w:rPr>
-        <w:t>Output:</w:t>
-      </w:r>
-    </w:p>
-    <w:p>
-      <w:pPr>
-        <w:numPr>
-          <w:ilvl w:val="0"/>
-          <w:numId w:val="6"/>
-        </w:numPr>
-        <w:spacing w:before="100" w:beforeAutospacing="1" w:after="100" w:afterAutospacing="1" w:line="240" w:lineRule="auto"/>
-        <w:rPr>
-          <w:rFonts w:ascii="Times New Roman" w:eastAsia="Times New Roman" w:hAnsi="Times New Roman" w:cs="Times New Roman"/>
-          <w:sz w:val="24"/>
-          <w:szCs w:val="24"/>
-          <w:lang w:bidi="hi-IN"/>
-        </w:rPr>
-      </w:pPr>
-      <w:r>
-        <w:rPr>
-          <w:rFonts w:ascii="Times New Roman" w:eastAsia="Times New Roman" w:hAnsi="Times New Roman" w:cs="Times New Roman"/>
-          <w:sz w:val="24"/>
-          <w:szCs w:val="24"/>
-          <w:lang w:bidi="hi-IN"/>
-        </w:rPr>
+          <w:b/>
+          <w:bCs/>
+          <w:sz w:val="24"/>
+          <w:szCs w:val="24"/>
+          <w:lang w:bidi="hi-IN"/>
+        </w:rPr>
+        <w:t>Output</w:t>
+      </w:r>
+      <w:proofErr w:type="gramStart"/>
+      <w:r>
+        <w:rPr>
+          <w:rFonts w:ascii="Times New Roman" w:eastAsia="Times New Roman" w:hAnsi="Times New Roman" w:cs="Times New Roman"/>
+          <w:b/>
+          <w:bCs/>
+          <w:sz w:val="24"/>
+          <w:szCs w:val="24"/>
+          <w:lang w:bidi="hi-IN"/>
+        </w:rPr>
+        <w:t>:</w:t>
+      </w:r>
+      <w:proofErr w:type="gramEnd"/>
+      <w:r>
+        <w:rPr>
+          <w:rFonts w:ascii="Times New Roman" w:eastAsia="Times New Roman" w:hAnsi="Times New Roman" w:cs="Times New Roman"/>
+          <w:sz w:val="24"/>
+          <w:szCs w:val="24"/>
+          <w:lang w:bidi="hi-IN"/>
+        </w:rPr>
+        <w:br/>
         <w:t>Detected Failure Events</w:t>
       </w:r>
     </w:p>
@@ -741,7 +595,7 @@
           <w:szCs w:val="36"/>
           <w:lang w:bidi="hi-IN"/>
         </w:rPr>
-        <w:t>4. Event Correlation and Incident Identification</w:t>
+        <w:t>4. Event Correlation and Incident Formation</w:t>
       </w:r>
     </w:p>
     <w:p>
@@ -761,7 +615,7 @@
           <w:szCs w:val="24"/>
           <w:lang w:bidi="hi-IN"/>
         </w:rPr>
-        <w:t>Detected failure events are correlated across multiple services and within defined time windows to determine whether they belong to a single system-level incident. The system assigns a correlation confidence and identifies incidents based on the relationship between events.</w:t>
+        <w:t>Detected failure events are correlated across services and time windows to identify system-level incidents. This process groups related events and assigns a correlation confidence score to reduce false positives and improve incident accuracy.</w:t>
       </w:r>
     </w:p>
     <w:p>
@@ -783,15 +637,34 @@
           <w:szCs w:val="24"/>
           <w:lang w:bidi="hi-IN"/>
         </w:rPr>
-        <w:t>Input:</w:t>
+        <w:t>Input</w:t>
+      </w:r>
+      <w:proofErr w:type="gramStart"/>
+      <w:r>
+        <w:rPr>
+          <w:rFonts w:ascii="Times New Roman" w:eastAsia="Times New Roman" w:hAnsi="Times New Roman" w:cs="Times New Roman"/>
+          <w:b/>
+          <w:bCs/>
+          <w:sz w:val="24"/>
+          <w:szCs w:val="24"/>
+          <w:lang w:bidi="hi-IN"/>
+        </w:rPr>
+        <w:t>:</w:t>
+      </w:r>
+      <w:proofErr w:type="gramEnd"/>
+      <w:r>
+        <w:rPr>
+          <w:rFonts w:ascii="Times New Roman" w:eastAsia="Times New Roman" w:hAnsi="Times New Roman" w:cs="Times New Roman"/>
+          <w:sz w:val="24"/>
+          <w:szCs w:val="24"/>
+          <w:lang w:bidi="hi-IN"/>
+        </w:rPr>
+        <w:br/>
+        <w:t>Detected Failure Events</w:t>
       </w:r>
     </w:p>
     <w:p>
       <w:pPr>
-        <w:numPr>
-          <w:ilvl w:val="0"/>
-          <w:numId w:val="7"/>
-        </w:numPr>
         <w:spacing w:before="100" w:beforeAutospacing="1" w:after="100" w:afterAutospacing="1" w:line="240" w:lineRule="auto"/>
         <w:rPr>
           <w:rFonts w:ascii="Times New Roman" w:eastAsia="Times New Roman" w:hAnsi="Times New Roman" w:cs="Times New Roman"/>
@@ -803,57 +676,36 @@
       <w:r>
         <w:rPr>
           <w:rFonts w:ascii="Times New Roman" w:eastAsia="Times New Roman" w:hAnsi="Times New Roman" w:cs="Times New Roman"/>
-          <w:sz w:val="24"/>
-          <w:szCs w:val="24"/>
-          <w:lang w:bidi="hi-IN"/>
-        </w:rPr>
-        <w:t>Detected Failure Events</w:t>
-      </w:r>
-    </w:p>
-    <w:p>
-      <w:pPr>
-        <w:spacing w:before="100" w:beforeAutospacing="1" w:after="100" w:afterAutospacing="1" w:line="240" w:lineRule="auto"/>
-        <w:rPr>
-          <w:rFonts w:ascii="Times New Roman" w:eastAsia="Times New Roman" w:hAnsi="Times New Roman" w:cs="Times New Roman"/>
-          <w:sz w:val="24"/>
-          <w:szCs w:val="24"/>
-          <w:lang w:bidi="hi-IN"/>
-        </w:rPr>
-      </w:pPr>
-      <w:r>
-        <w:rPr>
-          <w:rFonts w:ascii="Times New Roman" w:eastAsia="Times New Roman" w:hAnsi="Times New Roman" w:cs="Times New Roman"/>
-          <w:b/>
-          <w:bCs/>
-          <w:sz w:val="24"/>
-          <w:szCs w:val="24"/>
-          <w:lang w:bidi="hi-IN"/>
-        </w:rPr>
-        <w:t>Output:</w:t>
-      </w:r>
-    </w:p>
-    <w:p>
-      <w:pPr>
-        <w:numPr>
-          <w:ilvl w:val="0"/>
-          <w:numId w:val="8"/>
-        </w:numPr>
-        <w:spacing w:before="100" w:beforeAutospacing="1" w:after="100" w:afterAutospacing="1" w:line="240" w:lineRule="auto"/>
-        <w:rPr>
-          <w:rFonts w:ascii="Times New Roman" w:eastAsia="Times New Roman" w:hAnsi="Times New Roman" w:cs="Times New Roman"/>
-          <w:sz w:val="24"/>
-          <w:szCs w:val="24"/>
-          <w:lang w:bidi="hi-IN"/>
-        </w:rPr>
-      </w:pPr>
-      <w:r>
-        <w:rPr>
-          <w:rFonts w:ascii="Times New Roman" w:eastAsia="Times New Roman" w:hAnsi="Times New Roman" w:cs="Times New Roman"/>
-          <w:sz w:val="24"/>
-          <w:szCs w:val="24"/>
-          <w:lang w:bidi="hi-IN"/>
-        </w:rPr>
-        <w:t>Correlated Incidents</w:t>
+          <w:b/>
+          <w:bCs/>
+          <w:sz w:val="24"/>
+          <w:szCs w:val="24"/>
+          <w:lang w:bidi="hi-IN"/>
+        </w:rPr>
+        <w:t>Output</w:t>
+      </w:r>
+      <w:proofErr w:type="gramStart"/>
+      <w:r>
+        <w:rPr>
+          <w:rFonts w:ascii="Times New Roman" w:eastAsia="Times New Roman" w:hAnsi="Times New Roman" w:cs="Times New Roman"/>
+          <w:b/>
+          <w:bCs/>
+          <w:sz w:val="24"/>
+          <w:szCs w:val="24"/>
+          <w:lang w:bidi="hi-IN"/>
+        </w:rPr>
+        <w:t>:</w:t>
+      </w:r>
+      <w:proofErr w:type="gramEnd"/>
+      <w:r>
+        <w:rPr>
+          <w:rFonts w:ascii="Times New Roman" w:eastAsia="Times New Roman" w:hAnsi="Times New Roman" w:cs="Times New Roman"/>
+          <w:sz w:val="24"/>
+          <w:szCs w:val="24"/>
+          <w:lang w:bidi="hi-IN"/>
+        </w:rPr>
+        <w:br/>
+        <w:t>Correlated Incident Candidates</w:t>
       </w:r>
     </w:p>
     <w:p>
@@ -900,7 +752,7 @@
           <w:szCs w:val="36"/>
           <w:lang w:bidi="hi-IN"/>
         </w:rPr>
-        <w:t>5. Incident Management and Lifecycle Control</w:t>
+        <w:t>5. Incident Lifecycle Management</w:t>
       </w:r>
     </w:p>
     <w:p>
@@ -920,27 +772,7 @@
           <w:szCs w:val="24"/>
           <w:lang w:bidi="hi-IN"/>
         </w:rPr>
-        <w:t xml:space="preserve">Once incidents are identified, the system automatically creates </w:t>
-      </w:r>
-      <w:r>
-        <w:rPr>
-          <w:rFonts w:ascii="Times New Roman" w:eastAsia="Times New Roman" w:hAnsi="Times New Roman" w:cs="Times New Roman"/>
-          <w:b/>
-          <w:bCs/>
-          <w:sz w:val="24"/>
-          <w:szCs w:val="24"/>
-          <w:lang w:bidi="hi-IN"/>
-        </w:rPr>
-        <w:t>incident records</w:t>
-      </w:r>
-      <w:r>
-        <w:rPr>
-          <w:rFonts w:ascii="Times New Roman" w:eastAsia="Times New Roman" w:hAnsi="Times New Roman" w:cs="Times New Roman"/>
-          <w:sz w:val="24"/>
-          <w:szCs w:val="24"/>
-          <w:lang w:bidi="hi-IN"/>
-        </w:rPr>
-        <w:t xml:space="preserve"> and manages them through defined lifecycle states such as </w:t>
+        <w:t xml:space="preserve">For each correlated incident, the system creates and maintains an incident record and manages its progression through defined lifecycle states such as </w:t>
       </w:r>
       <w:r>
         <w:rPr>
@@ -1000,7 +832,7 @@
           <w:szCs w:val="24"/>
           <w:lang w:bidi="hi-IN"/>
         </w:rPr>
-        <w:t>. Incident severity is assigned based on error frequency, service impact, and correlation confidence.</w:t>
+        <w:t>. Incident severity is dynamically determined based on service impact, error frequency, and correlation confidence.</w:t>
       </w:r>
     </w:p>
     <w:p>
@@ -1022,15 +854,34 @@
           <w:szCs w:val="24"/>
           <w:lang w:bidi="hi-IN"/>
         </w:rPr>
-        <w:t>Input:</w:t>
+        <w:t>Input</w:t>
+      </w:r>
+      <w:proofErr w:type="gramStart"/>
+      <w:r>
+        <w:rPr>
+          <w:rFonts w:ascii="Times New Roman" w:eastAsia="Times New Roman" w:hAnsi="Times New Roman" w:cs="Times New Roman"/>
+          <w:b/>
+          <w:bCs/>
+          <w:sz w:val="24"/>
+          <w:szCs w:val="24"/>
+          <w:lang w:bidi="hi-IN"/>
+        </w:rPr>
+        <w:t>:</w:t>
+      </w:r>
+      <w:proofErr w:type="gramEnd"/>
+      <w:r>
+        <w:rPr>
+          <w:rFonts w:ascii="Times New Roman" w:eastAsia="Times New Roman" w:hAnsi="Times New Roman" w:cs="Times New Roman"/>
+          <w:sz w:val="24"/>
+          <w:szCs w:val="24"/>
+          <w:lang w:bidi="hi-IN"/>
+        </w:rPr>
+        <w:br/>
+        <w:t>Correlated Incident Candidates</w:t>
       </w:r>
     </w:p>
     <w:p>
       <w:pPr>
-        <w:numPr>
-          <w:ilvl w:val="0"/>
-          <w:numId w:val="9"/>
-        </w:numPr>
         <w:spacing w:before="100" w:beforeAutospacing="1" w:after="100" w:afterAutospacing="1" w:line="240" w:lineRule="auto"/>
         <w:rPr>
           <w:rFonts w:ascii="Times New Roman" w:eastAsia="Times New Roman" w:hAnsi="Times New Roman" w:cs="Times New Roman"/>
@@ -1042,61 +893,40 @@
       <w:r>
         <w:rPr>
           <w:rFonts w:ascii="Times New Roman" w:eastAsia="Times New Roman" w:hAnsi="Times New Roman" w:cs="Times New Roman"/>
-          <w:sz w:val="24"/>
-          <w:szCs w:val="24"/>
-          <w:lang w:bidi="hi-IN"/>
-        </w:rPr>
-        <w:t>Correlated Incidents</w:t>
+          <w:b/>
+          <w:bCs/>
+          <w:sz w:val="24"/>
+          <w:szCs w:val="24"/>
+          <w:lang w:bidi="hi-IN"/>
+        </w:rPr>
+        <w:t>Output</w:t>
+      </w:r>
+      <w:proofErr w:type="gramStart"/>
+      <w:r>
+        <w:rPr>
+          <w:rFonts w:ascii="Times New Roman" w:eastAsia="Times New Roman" w:hAnsi="Times New Roman" w:cs="Times New Roman"/>
+          <w:b/>
+          <w:bCs/>
+          <w:sz w:val="24"/>
+          <w:szCs w:val="24"/>
+          <w:lang w:bidi="hi-IN"/>
+        </w:rPr>
+        <w:t>:</w:t>
+      </w:r>
+      <w:proofErr w:type="gramEnd"/>
+      <w:r>
+        <w:rPr>
+          <w:rFonts w:ascii="Times New Roman" w:eastAsia="Times New Roman" w:hAnsi="Times New Roman" w:cs="Times New Roman"/>
+          <w:sz w:val="24"/>
+          <w:szCs w:val="24"/>
+          <w:lang w:bidi="hi-IN"/>
+        </w:rPr>
+        <w:br/>
+        <w:t>Managed Incident Records</w:t>
       </w:r>
     </w:p>
     <w:p>
       <w:pPr>
-        <w:spacing w:before="100" w:beforeAutospacing="1" w:after="100" w:afterAutospacing="1" w:line="240" w:lineRule="auto"/>
-        <w:rPr>
-          <w:rFonts w:ascii="Times New Roman" w:eastAsia="Times New Roman" w:hAnsi="Times New Roman" w:cs="Times New Roman"/>
-          <w:sz w:val="24"/>
-          <w:szCs w:val="24"/>
-          <w:lang w:bidi="hi-IN"/>
-        </w:rPr>
-      </w:pPr>
-      <w:r>
-        <w:rPr>
-          <w:rFonts w:ascii="Times New Roman" w:eastAsia="Times New Roman" w:hAnsi="Times New Roman" w:cs="Times New Roman"/>
-          <w:b/>
-          <w:bCs/>
-          <w:sz w:val="24"/>
-          <w:szCs w:val="24"/>
-          <w:lang w:bidi="hi-IN"/>
-        </w:rPr>
-        <w:t>Output:</w:t>
-      </w:r>
-    </w:p>
-    <w:p>
-      <w:pPr>
-        <w:numPr>
-          <w:ilvl w:val="0"/>
-          <w:numId w:val="10"/>
-        </w:numPr>
-        <w:spacing w:before="100" w:beforeAutospacing="1" w:after="100" w:afterAutospacing="1" w:line="240" w:lineRule="auto"/>
-        <w:rPr>
-          <w:rFonts w:ascii="Times New Roman" w:eastAsia="Times New Roman" w:hAnsi="Times New Roman" w:cs="Times New Roman"/>
-          <w:sz w:val="24"/>
-          <w:szCs w:val="24"/>
-          <w:lang w:bidi="hi-IN"/>
-        </w:rPr>
-      </w:pPr>
-      <w:r>
-        <w:rPr>
-          <w:rFonts w:ascii="Times New Roman" w:eastAsia="Times New Roman" w:hAnsi="Times New Roman" w:cs="Times New Roman"/>
-          <w:sz w:val="24"/>
-          <w:szCs w:val="24"/>
-          <w:lang w:bidi="hi-IN"/>
-        </w:rPr>
-        <w:t>Managed Incident Records</w:t>
-      </w:r>
-    </w:p>
-    <w:p>
-      <w:pPr>
         <w:spacing w:after="0" w:line="240" w:lineRule="auto"/>
         <w:rPr>
           <w:rFonts w:ascii="Times New Roman" w:eastAsia="Times New Roman" w:hAnsi="Times New Roman" w:cs="Times New Roman"/>
@@ -1112,7 +942,6 @@
           <w:szCs w:val="24"/>
           <w:lang w:bidi="hi-IN"/>
         </w:rPr>
-        <w:lastRenderedPageBreak/>
         <w:pict>
           <v:rect id="_x0000_i1030" style="width:0;height:1.5pt" o:hralign="center" o:hrstd="t" o:hr="t" fillcolor="#a0a0a0" stroked="f"/>
         </w:pict>
@@ -1140,7 +969,7 @@
           <w:szCs w:val="36"/>
           <w:lang w:bidi="hi-IN"/>
         </w:rPr>
-        <w:t>6. Automated Response Execution</w:t>
+        <w:t>6. Automated Response and Safety Enforcement</w:t>
       </w:r>
     </w:p>
     <w:p>
@@ -1153,45 +982,24 @@
           <w:lang w:bidi="hi-IN"/>
         </w:rPr>
       </w:pPr>
-      <w:proofErr w:type="gramStart"/>
-      <w:r>
-        <w:rPr>
-          <w:rFonts w:ascii="Times New Roman" w:eastAsia="Times New Roman" w:hAnsi="Times New Roman" w:cs="Times New Roman"/>
-          <w:sz w:val="24"/>
-          <w:szCs w:val="24"/>
-          <w:lang w:bidi="hi-IN"/>
-        </w:rPr>
-        <w:t xml:space="preserve">Based on the incident type and severity, the system maps incidents to predefined </w:t>
-      </w:r>
-      <w:r>
-        <w:rPr>
-          <w:rFonts w:ascii="Times New Roman" w:eastAsia="Times New Roman" w:hAnsi="Times New Roman" w:cs="Times New Roman"/>
-          <w:b/>
-          <w:bCs/>
-          <w:sz w:val="24"/>
-          <w:szCs w:val="24"/>
-          <w:lang w:bidi="hi-IN"/>
-        </w:rPr>
-        <w:t>response playbooks</w:t>
-      </w:r>
-      <w:r>
-        <w:rPr>
-          <w:rFonts w:ascii="Times New Roman" w:eastAsia="Times New Roman" w:hAnsi="Times New Roman" w:cs="Times New Roman"/>
-          <w:sz w:val="24"/>
-          <w:szCs w:val="24"/>
-          <w:lang w:bidi="hi-IN"/>
-        </w:rPr>
-        <w:t>.</w:t>
-      </w:r>
-      <w:proofErr w:type="gramEnd"/>
-      <w:r>
-        <w:rPr>
-          <w:rFonts w:ascii="Times New Roman" w:eastAsia="Times New Roman" w:hAnsi="Times New Roman" w:cs="Times New Roman"/>
-          <w:sz w:val="24"/>
-          <w:szCs w:val="24"/>
-          <w:lang w:bidi="hi-IN"/>
-        </w:rPr>
-        <w:t xml:space="preserve"> Automated recovery actions such as service restarts or deployment rollbacks are executed while enforcing safety mechanisms including retry limits and </w:t>
+      <w:r>
+        <w:rPr>
+          <w:rFonts w:ascii="Times New Roman" w:eastAsia="Times New Roman" w:hAnsi="Times New Roman" w:cs="Times New Roman"/>
+          <w:sz w:val="24"/>
+          <w:szCs w:val="24"/>
+          <w:lang w:bidi="hi-IN"/>
+        </w:rPr>
+        <w:t xml:space="preserve">The system maps incident types to predefined response playbooks and executes automated recovery actions such as service restarts or deployment rollbacks. Safety mechanisms including </w:t>
+      </w:r>
+      <w:r>
+        <w:rPr>
+          <w:rFonts w:ascii="Times New Roman" w:eastAsia="Times New Roman" w:hAnsi="Times New Roman" w:cs="Times New Roman"/>
+          <w:sz w:val="24"/>
+          <w:szCs w:val="24"/>
+          <w:lang w:bidi="hi-IN"/>
+        </w:rPr>
+        <w:lastRenderedPageBreak/>
+        <w:t xml:space="preserve">retry limits, </w:t>
       </w:r>
       <w:proofErr w:type="spellStart"/>
       <w:r>
@@ -1211,7 +1019,7 @@
           <w:szCs w:val="24"/>
           <w:lang w:bidi="hi-IN"/>
         </w:rPr>
-        <w:t xml:space="preserve"> periods. For high-risk actions, manual approval from the system administrator may be required.</w:t>
+        <w:t xml:space="preserve"> periods, and protected operations are enforced to prevent cascading failures. High-risk actions require explicit manual approval from the system administrator.</w:t>
       </w:r>
     </w:p>
     <w:p>
@@ -1233,15 +1041,44 @@
           <w:szCs w:val="24"/>
           <w:lang w:bidi="hi-IN"/>
         </w:rPr>
-        <w:t>Input:</w:t>
+        <w:t>Input</w:t>
+      </w:r>
+      <w:proofErr w:type="gramStart"/>
+      <w:r>
+        <w:rPr>
+          <w:rFonts w:ascii="Times New Roman" w:eastAsia="Times New Roman" w:hAnsi="Times New Roman" w:cs="Times New Roman"/>
+          <w:b/>
+          <w:bCs/>
+          <w:sz w:val="24"/>
+          <w:szCs w:val="24"/>
+          <w:lang w:bidi="hi-IN"/>
+        </w:rPr>
+        <w:t>:</w:t>
+      </w:r>
+      <w:proofErr w:type="gramEnd"/>
+      <w:r>
+        <w:rPr>
+          <w:rFonts w:ascii="Times New Roman" w:eastAsia="Times New Roman" w:hAnsi="Times New Roman" w:cs="Times New Roman"/>
+          <w:sz w:val="24"/>
+          <w:szCs w:val="24"/>
+          <w:lang w:bidi="hi-IN"/>
+        </w:rPr>
+        <w:br/>
+        <w:t>Managed Incident Records</w:t>
+      </w:r>
+      <w:r>
+        <w:rPr>
+          <w:rFonts w:ascii="Times New Roman" w:eastAsia="Times New Roman" w:hAnsi="Times New Roman" w:cs="Times New Roman"/>
+          <w:sz w:val="24"/>
+          <w:szCs w:val="24"/>
+          <w:lang w:bidi="hi-IN"/>
+        </w:rPr>
+        <w:br/>
+        <w:t>Administrator Approval / Override</w:t>
       </w:r>
     </w:p>
     <w:p>
       <w:pPr>
-        <w:numPr>
-          <w:ilvl w:val="0"/>
-          <w:numId w:val="11"/>
-        </w:numPr>
         <w:spacing w:before="100" w:beforeAutospacing="1" w:after="100" w:afterAutospacing="1" w:line="240" w:lineRule="auto"/>
         <w:rPr>
           <w:rFonts w:ascii="Times New Roman" w:eastAsia="Times New Roman" w:hAnsi="Times New Roman" w:cs="Times New Roman"/>
@@ -1253,105 +1090,46 @@
       <w:r>
         <w:rPr>
           <w:rFonts w:ascii="Times New Roman" w:eastAsia="Times New Roman" w:hAnsi="Times New Roman" w:cs="Times New Roman"/>
-          <w:sz w:val="24"/>
-          <w:szCs w:val="24"/>
-          <w:lang w:bidi="hi-IN"/>
-        </w:rPr>
-        <w:t>Managed Incident Records</w:t>
-      </w:r>
-    </w:p>
-    <w:p>
-      <w:pPr>
-        <w:numPr>
-          <w:ilvl w:val="0"/>
-          <w:numId w:val="11"/>
-        </w:numPr>
-        <w:spacing w:before="100" w:beforeAutospacing="1" w:after="100" w:afterAutospacing="1" w:line="240" w:lineRule="auto"/>
-        <w:rPr>
-          <w:rFonts w:ascii="Times New Roman" w:eastAsia="Times New Roman" w:hAnsi="Times New Roman" w:cs="Times New Roman"/>
-          <w:sz w:val="24"/>
-          <w:szCs w:val="24"/>
-          <w:lang w:bidi="hi-IN"/>
-        </w:rPr>
-      </w:pPr>
-      <w:r>
-        <w:rPr>
-          <w:rFonts w:ascii="Times New Roman" w:eastAsia="Times New Roman" w:hAnsi="Times New Roman" w:cs="Times New Roman"/>
-          <w:sz w:val="24"/>
-          <w:szCs w:val="24"/>
-          <w:lang w:bidi="hi-IN"/>
-        </w:rPr>
-        <w:t>Administrator Approval / Override</w:t>
-      </w:r>
-    </w:p>
-    <w:p>
-      <w:pPr>
-        <w:spacing w:before="100" w:beforeAutospacing="1" w:after="100" w:afterAutospacing="1" w:line="240" w:lineRule="auto"/>
-        <w:rPr>
-          <w:rFonts w:ascii="Times New Roman" w:eastAsia="Times New Roman" w:hAnsi="Times New Roman" w:cs="Times New Roman"/>
-          <w:sz w:val="24"/>
-          <w:szCs w:val="24"/>
-          <w:lang w:bidi="hi-IN"/>
-        </w:rPr>
-      </w:pPr>
-      <w:r>
-        <w:rPr>
-          <w:rFonts w:ascii="Times New Roman" w:eastAsia="Times New Roman" w:hAnsi="Times New Roman" w:cs="Times New Roman"/>
-          <w:b/>
-          <w:bCs/>
-          <w:sz w:val="24"/>
-          <w:szCs w:val="24"/>
-          <w:lang w:bidi="hi-IN"/>
-        </w:rPr>
-        <w:t>Output:</w:t>
-      </w:r>
-    </w:p>
-    <w:p>
-      <w:pPr>
-        <w:numPr>
-          <w:ilvl w:val="0"/>
-          <w:numId w:val="12"/>
-        </w:numPr>
-        <w:spacing w:before="100" w:beforeAutospacing="1" w:after="100" w:afterAutospacing="1" w:line="240" w:lineRule="auto"/>
-        <w:rPr>
-          <w:rFonts w:ascii="Times New Roman" w:eastAsia="Times New Roman" w:hAnsi="Times New Roman" w:cs="Times New Roman"/>
-          <w:sz w:val="24"/>
-          <w:szCs w:val="24"/>
-          <w:lang w:bidi="hi-IN"/>
-        </w:rPr>
-      </w:pPr>
-      <w:r>
-        <w:rPr>
-          <w:rFonts w:ascii="Times New Roman" w:eastAsia="Times New Roman" w:hAnsi="Times New Roman" w:cs="Times New Roman"/>
-          <w:sz w:val="24"/>
-          <w:szCs w:val="24"/>
-          <w:lang w:bidi="hi-IN"/>
-        </w:rPr>
-        <w:t>Recovery Action Commands</w:t>
-      </w:r>
-    </w:p>
-    <w:p>
-      <w:pPr>
-        <w:numPr>
-          <w:ilvl w:val="0"/>
-          <w:numId w:val="12"/>
-        </w:numPr>
-        <w:spacing w:before="100" w:beforeAutospacing="1" w:after="100" w:afterAutospacing="1" w:line="240" w:lineRule="auto"/>
-        <w:rPr>
-          <w:rFonts w:ascii="Times New Roman" w:eastAsia="Times New Roman" w:hAnsi="Times New Roman" w:cs="Times New Roman"/>
-          <w:sz w:val="24"/>
-          <w:szCs w:val="24"/>
-          <w:lang w:bidi="hi-IN"/>
-        </w:rPr>
-      </w:pPr>
-      <w:r>
-        <w:rPr>
-          <w:rFonts w:ascii="Times New Roman" w:eastAsia="Times New Roman" w:hAnsi="Times New Roman" w:cs="Times New Roman"/>
-          <w:sz w:val="24"/>
-          <w:szCs w:val="24"/>
-          <w:lang w:bidi="hi-IN"/>
-        </w:rPr>
-        <w:t>Action Execution Status</w:t>
+          <w:b/>
+          <w:bCs/>
+          <w:sz w:val="24"/>
+          <w:szCs w:val="24"/>
+          <w:lang w:bidi="hi-IN"/>
+        </w:rPr>
+        <w:t>Output</w:t>
+      </w:r>
+      <w:proofErr w:type="gramStart"/>
+      <w:r>
+        <w:rPr>
+          <w:rFonts w:ascii="Times New Roman" w:eastAsia="Times New Roman" w:hAnsi="Times New Roman" w:cs="Times New Roman"/>
+          <w:b/>
+          <w:bCs/>
+          <w:sz w:val="24"/>
+          <w:szCs w:val="24"/>
+          <w:lang w:bidi="hi-IN"/>
+        </w:rPr>
+        <w:t>:</w:t>
+      </w:r>
+      <w:proofErr w:type="gramEnd"/>
+      <w:r>
+        <w:rPr>
+          <w:rFonts w:ascii="Times New Roman" w:eastAsia="Times New Roman" w:hAnsi="Times New Roman" w:cs="Times New Roman"/>
+          <w:sz w:val="24"/>
+          <w:szCs w:val="24"/>
+          <w:lang w:bidi="hi-IN"/>
+        </w:rPr>
+        <w:br/>
+        <w:t>Controlled Recovery Actions</w:t>
+      </w:r>
+      <w:r>
+        <w:rPr>
+          <w:rFonts w:ascii="Times New Roman" w:eastAsia="Times New Roman" w:hAnsi="Times New Roman" w:cs="Times New Roman"/>
+          <w:sz w:val="24"/>
+          <w:szCs w:val="24"/>
+          <w:lang w:bidi="hi-IN"/>
+        </w:rPr>
+        <w:br/>
+        <w:t>Execution Status Feedback</w:t>
       </w:r>
     </w:p>
     <w:p>
@@ -1398,7 +1176,7 @@
           <w:szCs w:val="36"/>
           <w:lang w:bidi="hi-IN"/>
         </w:rPr>
-        <w:t>7. Notification and Escalation Handling</w:t>
+        <w:t>7. Notification and Escalation Management</w:t>
       </w:r>
     </w:p>
     <w:p>
@@ -1411,14 +1189,25 @@
           <w:lang w:bidi="hi-IN"/>
         </w:rPr>
       </w:pPr>
-      <w:r>
-        <w:rPr>
-          <w:rFonts w:ascii="Times New Roman" w:eastAsia="Times New Roman" w:hAnsi="Times New Roman" w:cs="Times New Roman"/>
-          <w:sz w:val="24"/>
-          <w:szCs w:val="24"/>
-          <w:lang w:bidi="hi-IN"/>
-        </w:rPr>
-        <w:t>The system generates notifications for incident creation, escalation, and resolution events. Notification requests are sent to an external notification service, which delivers alerts to security and operations analysts. Incidents are escalated to human operators when automated recovery actions fail.</w:t>
+      <w:proofErr w:type="gramStart"/>
+      <w:r>
+        <w:rPr>
+          <w:rFonts w:ascii="Times New Roman" w:eastAsia="Times New Roman" w:hAnsi="Times New Roman" w:cs="Times New Roman"/>
+          <w:sz w:val="24"/>
+          <w:szCs w:val="24"/>
+          <w:lang w:bidi="hi-IN"/>
+        </w:rPr>
+        <w:t>Significant incident events, including creation, escalation, and resolution, trigger notification requests.</w:t>
+      </w:r>
+      <w:proofErr w:type="gramEnd"/>
+      <w:r>
+        <w:rPr>
+          <w:rFonts w:ascii="Times New Roman" w:eastAsia="Times New Roman" w:hAnsi="Times New Roman" w:cs="Times New Roman"/>
+          <w:sz w:val="24"/>
+          <w:szCs w:val="24"/>
+          <w:lang w:bidi="hi-IN"/>
+        </w:rPr>
+        <w:t xml:space="preserve"> These requests are routed through an external notification service to alert security and operations analysts. Incidents are escalated to human operators when automated recovery actions fail or exceed safety constraints.</w:t>
       </w:r>
     </w:p>
     <w:p>
@@ -1440,15 +1229,44 @@
           <w:szCs w:val="24"/>
           <w:lang w:bidi="hi-IN"/>
         </w:rPr>
-        <w:t>Input:</w:t>
+        <w:t>Input</w:t>
+      </w:r>
+      <w:proofErr w:type="gramStart"/>
+      <w:r>
+        <w:rPr>
+          <w:rFonts w:ascii="Times New Roman" w:eastAsia="Times New Roman" w:hAnsi="Times New Roman" w:cs="Times New Roman"/>
+          <w:b/>
+          <w:bCs/>
+          <w:sz w:val="24"/>
+          <w:szCs w:val="24"/>
+          <w:lang w:bidi="hi-IN"/>
+        </w:rPr>
+        <w:t>:</w:t>
+      </w:r>
+      <w:proofErr w:type="gramEnd"/>
+      <w:r>
+        <w:rPr>
+          <w:rFonts w:ascii="Times New Roman" w:eastAsia="Times New Roman" w:hAnsi="Times New Roman" w:cs="Times New Roman"/>
+          <w:sz w:val="24"/>
+          <w:szCs w:val="24"/>
+          <w:lang w:bidi="hi-IN"/>
+        </w:rPr>
+        <w:br/>
+        <w:t>Incident Events</w:t>
+      </w:r>
+      <w:r>
+        <w:rPr>
+          <w:rFonts w:ascii="Times New Roman" w:eastAsia="Times New Roman" w:hAnsi="Times New Roman" w:cs="Times New Roman"/>
+          <w:sz w:val="24"/>
+          <w:szCs w:val="24"/>
+          <w:lang w:bidi="hi-IN"/>
+        </w:rPr>
+        <w:br/>
+        <w:t>Execution Status Feedback</w:t>
       </w:r>
     </w:p>
     <w:p>
       <w:pPr>
-        <w:numPr>
-          <w:ilvl w:val="0"/>
-          <w:numId w:val="13"/>
-        </w:numPr>
         <w:spacing w:before="100" w:beforeAutospacing="1" w:after="100" w:afterAutospacing="1" w:line="240" w:lineRule="auto"/>
         <w:rPr>
           <w:rFonts w:ascii="Times New Roman" w:eastAsia="Times New Roman" w:hAnsi="Times New Roman" w:cs="Times New Roman"/>
@@ -1460,81 +1278,36 @@
       <w:r>
         <w:rPr>
           <w:rFonts w:ascii="Times New Roman" w:eastAsia="Times New Roman" w:hAnsi="Times New Roman" w:cs="Times New Roman"/>
-          <w:sz w:val="24"/>
-          <w:szCs w:val="24"/>
-          <w:lang w:bidi="hi-IN"/>
-        </w:rPr>
-        <w:t>Incident Events</w:t>
-      </w:r>
-    </w:p>
-    <w:p>
-      <w:pPr>
-        <w:numPr>
-          <w:ilvl w:val="0"/>
-          <w:numId w:val="13"/>
-        </w:numPr>
-        <w:spacing w:before="100" w:beforeAutospacing="1" w:after="100" w:afterAutospacing="1" w:line="240" w:lineRule="auto"/>
-        <w:rPr>
-          <w:rFonts w:ascii="Times New Roman" w:eastAsia="Times New Roman" w:hAnsi="Times New Roman" w:cs="Times New Roman"/>
-          <w:sz w:val="24"/>
-          <w:szCs w:val="24"/>
-          <w:lang w:bidi="hi-IN"/>
-        </w:rPr>
-      </w:pPr>
-      <w:r>
-        <w:rPr>
-          <w:rFonts w:ascii="Times New Roman" w:eastAsia="Times New Roman" w:hAnsi="Times New Roman" w:cs="Times New Roman"/>
-          <w:sz w:val="24"/>
-          <w:szCs w:val="24"/>
-          <w:lang w:bidi="hi-IN"/>
-        </w:rPr>
-        <w:t>Action Execution Status</w:t>
-      </w:r>
-    </w:p>
-    <w:p>
-      <w:pPr>
-        <w:spacing w:before="100" w:beforeAutospacing="1" w:after="100" w:afterAutospacing="1" w:line="240" w:lineRule="auto"/>
-        <w:rPr>
-          <w:rFonts w:ascii="Times New Roman" w:eastAsia="Times New Roman" w:hAnsi="Times New Roman" w:cs="Times New Roman"/>
-          <w:sz w:val="24"/>
-          <w:szCs w:val="24"/>
-          <w:lang w:bidi="hi-IN"/>
-        </w:rPr>
-      </w:pPr>
-      <w:r>
-        <w:rPr>
-          <w:rFonts w:ascii="Times New Roman" w:eastAsia="Times New Roman" w:hAnsi="Times New Roman" w:cs="Times New Roman"/>
-          <w:b/>
-          <w:bCs/>
-          <w:sz w:val="24"/>
-          <w:szCs w:val="24"/>
-          <w:lang w:bidi="hi-IN"/>
-        </w:rPr>
-        <w:t>Output:</w:t>
-      </w:r>
-    </w:p>
-    <w:p>
-      <w:pPr>
-        <w:numPr>
-          <w:ilvl w:val="0"/>
-          <w:numId w:val="14"/>
-        </w:numPr>
-        <w:spacing w:before="100" w:beforeAutospacing="1" w:after="100" w:afterAutospacing="1" w:line="240" w:lineRule="auto"/>
-        <w:rPr>
-          <w:rFonts w:ascii="Times New Roman" w:eastAsia="Times New Roman" w:hAnsi="Times New Roman" w:cs="Times New Roman"/>
-          <w:sz w:val="24"/>
-          <w:szCs w:val="24"/>
-          <w:lang w:bidi="hi-IN"/>
-        </w:rPr>
-      </w:pPr>
-      <w:r>
-        <w:rPr>
-          <w:rFonts w:ascii="Times New Roman" w:eastAsia="Times New Roman" w:hAnsi="Times New Roman" w:cs="Times New Roman"/>
-          <w:sz w:val="24"/>
-          <w:szCs w:val="24"/>
-          <w:lang w:bidi="hi-IN"/>
-        </w:rPr>
-        <w:t>Incident and Escalation Alerts</w:t>
+          <w:b/>
+          <w:bCs/>
+          <w:sz w:val="24"/>
+          <w:szCs w:val="24"/>
+          <w:lang w:bidi="hi-IN"/>
+        </w:rPr>
+        <w:t>Output</w:t>
+      </w:r>
+      <w:proofErr w:type="gramStart"/>
+      <w:r>
+        <w:rPr>
+          <w:rFonts w:ascii="Times New Roman" w:eastAsia="Times New Roman" w:hAnsi="Times New Roman" w:cs="Times New Roman"/>
+          <w:b/>
+          <w:bCs/>
+          <w:sz w:val="24"/>
+          <w:szCs w:val="24"/>
+          <w:lang w:bidi="hi-IN"/>
+        </w:rPr>
+        <w:t>:</w:t>
+      </w:r>
+      <w:proofErr w:type="gramEnd"/>
+      <w:r>
+        <w:rPr>
+          <w:rFonts w:ascii="Times New Roman" w:eastAsia="Times New Roman" w:hAnsi="Times New Roman" w:cs="Times New Roman"/>
+          <w:sz w:val="24"/>
+          <w:szCs w:val="24"/>
+          <w:lang w:bidi="hi-IN"/>
+        </w:rPr>
+        <w:br/>
+        <w:t>Incident and Escalation Notifications</w:t>
       </w:r>
     </w:p>
     <w:p>
@@ -1581,7 +1354,7 @@
           <w:szCs w:val="36"/>
           <w:lang w:bidi="hi-IN"/>
         </w:rPr>
-        <w:t>8. Manual Intervention and Feedback</w:t>
+        <w:t>8. Human Intervention and Feedback Loop</w:t>
       </w:r>
     </w:p>
     <w:p>
@@ -1601,27 +1374,7 @@
           <w:szCs w:val="24"/>
           <w:lang w:bidi="hi-IN"/>
         </w:rPr>
-        <w:t xml:space="preserve">Security and operations analysts can provide </w:t>
-      </w:r>
-      <w:r>
-        <w:rPr>
-          <w:rFonts w:ascii="Times New Roman" w:eastAsia="Times New Roman" w:hAnsi="Times New Roman" w:cs="Times New Roman"/>
-          <w:b/>
-          <w:bCs/>
-          <w:sz w:val="24"/>
-          <w:szCs w:val="24"/>
-          <w:lang w:bidi="hi-IN"/>
-        </w:rPr>
-        <w:t>manual incident updates or resolution inputs</w:t>
-      </w:r>
-      <w:r>
-        <w:rPr>
-          <w:rFonts w:ascii="Times New Roman" w:eastAsia="Times New Roman" w:hAnsi="Times New Roman" w:cs="Times New Roman"/>
-          <w:sz w:val="24"/>
-          <w:szCs w:val="24"/>
-          <w:lang w:bidi="hi-IN"/>
-        </w:rPr>
-        <w:t xml:space="preserve"> based on received alerts. These inputs allow human intervention in the incident lifecycle and are fed back into the incident management process to update incident status.</w:t>
+        <w:t>Security and operations analysts review incident alerts and may provide manual updates, overrides, or resolution inputs. This feedback is reintegrated into the incident management process, enabling human-in-the-loop control and ensuring accurate incident resolution.</w:t>
       </w:r>
     </w:p>
     <w:p>
@@ -1643,16 +1396,34 @@
           <w:szCs w:val="24"/>
           <w:lang w:bidi="hi-IN"/>
         </w:rPr>
-        <w:lastRenderedPageBreak/>
-        <w:t>Input:</w:t>
+        <w:t>Input</w:t>
+      </w:r>
+      <w:proofErr w:type="gramStart"/>
+      <w:r>
+        <w:rPr>
+          <w:rFonts w:ascii="Times New Roman" w:eastAsia="Times New Roman" w:hAnsi="Times New Roman" w:cs="Times New Roman"/>
+          <w:b/>
+          <w:bCs/>
+          <w:sz w:val="24"/>
+          <w:szCs w:val="24"/>
+          <w:lang w:bidi="hi-IN"/>
+        </w:rPr>
+        <w:t>:</w:t>
+      </w:r>
+      <w:proofErr w:type="gramEnd"/>
+      <w:r>
+        <w:rPr>
+          <w:rFonts w:ascii="Times New Roman" w:eastAsia="Times New Roman" w:hAnsi="Times New Roman" w:cs="Times New Roman"/>
+          <w:sz w:val="24"/>
+          <w:szCs w:val="24"/>
+          <w:lang w:bidi="hi-IN"/>
+        </w:rPr>
+        <w:br/>
+        <w:t>Manual Incident Updates</w:t>
       </w:r>
     </w:p>
     <w:p>
       <w:pPr>
-        <w:numPr>
-          <w:ilvl w:val="0"/>
-          <w:numId w:val="15"/>
-        </w:numPr>
         <w:spacing w:before="100" w:beforeAutospacing="1" w:after="100" w:afterAutospacing="1" w:line="240" w:lineRule="auto"/>
         <w:rPr>
           <w:rFonts w:ascii="Times New Roman" w:eastAsia="Times New Roman" w:hAnsi="Times New Roman" w:cs="Times New Roman"/>
@@ -1664,56 +1435,35 @@
       <w:r>
         <w:rPr>
           <w:rFonts w:ascii="Times New Roman" w:eastAsia="Times New Roman" w:hAnsi="Times New Roman" w:cs="Times New Roman"/>
-          <w:sz w:val="24"/>
-          <w:szCs w:val="24"/>
-          <w:lang w:bidi="hi-IN"/>
-        </w:rPr>
-        <w:t>Manual Incident Updates</w:t>
-      </w:r>
-    </w:p>
-    <w:p>
-      <w:pPr>
-        <w:spacing w:before="100" w:beforeAutospacing="1" w:after="100" w:afterAutospacing="1" w:line="240" w:lineRule="auto"/>
-        <w:rPr>
-          <w:rFonts w:ascii="Times New Roman" w:eastAsia="Times New Roman" w:hAnsi="Times New Roman" w:cs="Times New Roman"/>
-          <w:sz w:val="24"/>
-          <w:szCs w:val="24"/>
-          <w:lang w:bidi="hi-IN"/>
-        </w:rPr>
-      </w:pPr>
-      <w:r>
-        <w:rPr>
-          <w:rFonts w:ascii="Times New Roman" w:eastAsia="Times New Roman" w:hAnsi="Times New Roman" w:cs="Times New Roman"/>
-          <w:b/>
-          <w:bCs/>
-          <w:sz w:val="24"/>
-          <w:szCs w:val="24"/>
-          <w:lang w:bidi="hi-IN"/>
-        </w:rPr>
-        <w:t>Output:</w:t>
-      </w:r>
-    </w:p>
-    <w:p>
-      <w:pPr>
-        <w:numPr>
-          <w:ilvl w:val="0"/>
-          <w:numId w:val="16"/>
-        </w:numPr>
-        <w:spacing w:before="100" w:beforeAutospacing="1" w:after="100" w:afterAutospacing="1" w:line="240" w:lineRule="auto"/>
-        <w:rPr>
-          <w:rFonts w:ascii="Times New Roman" w:eastAsia="Times New Roman" w:hAnsi="Times New Roman" w:cs="Times New Roman"/>
-          <w:sz w:val="24"/>
-          <w:szCs w:val="24"/>
-          <w:lang w:bidi="hi-IN"/>
-        </w:rPr>
-      </w:pPr>
-      <w:r>
-        <w:rPr>
-          <w:rFonts w:ascii="Times New Roman" w:eastAsia="Times New Roman" w:hAnsi="Times New Roman" w:cs="Times New Roman"/>
-          <w:sz w:val="24"/>
-          <w:szCs w:val="24"/>
-          <w:lang w:bidi="hi-IN"/>
-        </w:rPr>
+          <w:b/>
+          <w:bCs/>
+          <w:sz w:val="24"/>
+          <w:szCs w:val="24"/>
+          <w:lang w:bidi="hi-IN"/>
+        </w:rPr>
+        <w:t>Output</w:t>
+      </w:r>
+      <w:proofErr w:type="gramStart"/>
+      <w:r>
+        <w:rPr>
+          <w:rFonts w:ascii="Times New Roman" w:eastAsia="Times New Roman" w:hAnsi="Times New Roman" w:cs="Times New Roman"/>
+          <w:b/>
+          <w:bCs/>
+          <w:sz w:val="24"/>
+          <w:szCs w:val="24"/>
+          <w:lang w:bidi="hi-IN"/>
+        </w:rPr>
+        <w:t>:</w:t>
+      </w:r>
+      <w:proofErr w:type="gramEnd"/>
+      <w:r>
+        <w:rPr>
+          <w:rFonts w:ascii="Times New Roman" w:eastAsia="Times New Roman" w:hAnsi="Times New Roman" w:cs="Times New Roman"/>
+          <w:sz w:val="24"/>
+          <w:szCs w:val="24"/>
+          <w:lang w:bidi="hi-IN"/>
+        </w:rPr>
+        <w:br/>
         <w:t>Updated Incident State</w:t>
       </w:r>
     </w:p>
@@ -1761,7 +1511,7 @@
           <w:szCs w:val="36"/>
           <w:lang w:bidi="hi-IN"/>
         </w:rPr>
-        <w:t>Summary</w:t>
+        <w:t>Conclusion</w:t>
       </w:r>
     </w:p>
     <w:p>
@@ -1781,27 +1531,8 @@
           <w:szCs w:val="24"/>
           <w:lang w:bidi="hi-IN"/>
         </w:rPr>
-        <w:t xml:space="preserve">The Level 1 DFD illustrates the internal flow of data from </w:t>
-      </w:r>
-      <w:r>
-        <w:rPr>
-          <w:rFonts w:ascii="Times New Roman" w:eastAsia="Times New Roman" w:hAnsi="Times New Roman" w:cs="Times New Roman"/>
-          <w:b/>
-          <w:bCs/>
-          <w:sz w:val="24"/>
-          <w:szCs w:val="24"/>
-          <w:lang w:bidi="hi-IN"/>
-        </w:rPr>
-        <w:t>log ingestion to incident resolution</w:t>
-      </w:r>
-      <w:r>
-        <w:rPr>
-          <w:rFonts w:ascii="Times New Roman" w:eastAsia="Times New Roman" w:hAnsi="Times New Roman" w:cs="Times New Roman"/>
-          <w:sz w:val="24"/>
-          <w:szCs w:val="24"/>
-          <w:lang w:bidi="hi-IN"/>
-        </w:rPr>
-        <w:t xml:space="preserve"> within the Log-Driven Incident Response System. It highlights the interaction between automated detection, correlation, response mechanisms, and human intervention, ensuring a controlled, reliable, and scalable incident management process.</w:t>
+        <w:lastRenderedPageBreak/>
+        <w:t>The Level 1 DFD demonstrates a closed-loop incident response workflow that integrates log analysis, automated remediation, safety controls, and human intervention. This layered design enhances system reliability, minimizes downtime, and supports scalable incident handling in distributed environments.</w:t>
       </w:r>
     </w:p>
     <w:p/>

</xml_diff>